<commit_message>
final versions that will be uploaded for the data science and machine learning assessment
</commit_message>
<xml_diff>
--- a/Data Science and Machine Learning Assignment Report.docx
+++ b/Data Science and Machine Learning Assignment Report.docx
@@ -49,16 +49,17 @@
         </w:rPr>
         <w:t xml:space="preserve"> </w:t>
       </w:r>
-      <w:r>
-        <w:rPr>
-          <w:rFonts w:ascii="Arial" w:hAnsi="Arial" w:cs="Arial"/>
-          <w:b/>
-          <w:bCs/>
-          <w:color w:val="C00000"/>
-          <w:u w:val="single"/>
-        </w:rPr>
-        <w:t>– GitHub Link</w:t>
-      </w:r>
+      <w:hyperlink r:id="rId7" w:history="1">
+        <w:r>
+          <w:rPr>
+            <w:rStyle w:val="Hyperlink"/>
+            <w:rFonts w:ascii="Arial" w:hAnsi="Arial" w:cs="Arial"/>
+            <w:b/>
+            <w:bCs/>
+          </w:rPr>
+          <w:t>– GitHub Link</w:t>
+        </w:r>
+      </w:hyperlink>
     </w:p>
     <w:p>
       <w:pPr>
@@ -395,9 +396,9 @@
             <o:lock v:ext="edit" aspectratio="t"/>
           </v:shapetype>
           <v:shape id="_x0000_i1025" type="#_x0000_t75" style="width:253.65pt;height:122.4pt" o:ole="">
-            <v:imagedata r:id="rId7" o:title=""/>
+            <v:imagedata r:id="rId8" o:title=""/>
           </v:shape>
-          <o:OLEObject Type="Embed" ProgID="ChemDraw.Document.6.0" ShapeID="_x0000_i1025" DrawAspect="Content" ObjectID="_1702889543" r:id="rId8"/>
+          <o:OLEObject Type="Embed" ProgID="ChemDraw.Document.6.0" ShapeID="_x0000_i1025" DrawAspect="Content" ObjectID="_1702893392" r:id="rId9"/>
         </w:object>
       </w:r>
     </w:p>
@@ -546,6 +547,7 @@
         </w:rPr>
         <w:t xml:space="preserve"> In this assessment, working code has been generated to explore the </w:t>
       </w:r>
+      <w:proofErr w:type="spellStart"/>
       <w:r>
         <w:rPr>
           <w:rFonts w:ascii="Arial" w:hAnsi="Arial" w:cs="Arial"/>
@@ -553,7 +555,17 @@
           <w:iCs/>
           <w:color w:val="000000" w:themeColor="text1"/>
         </w:rPr>
-        <w:t xml:space="preserve">mupB </w:t>
+        <w:t>mupB</w:t>
+      </w:r>
+      <w:proofErr w:type="spellEnd"/>
+      <w:r>
+        <w:rPr>
+          <w:rFonts w:ascii="Arial" w:hAnsi="Arial" w:cs="Arial"/>
+          <w:i/>
+          <w:iCs/>
+          <w:color w:val="000000" w:themeColor="text1"/>
+        </w:rPr>
+        <w:t xml:space="preserve"> </w:t>
       </w:r>
       <w:r>
         <w:rPr>
@@ -786,7 +798,23 @@
           <w:rFonts w:ascii="Arial" w:hAnsi="Arial" w:cs="Arial"/>
           <w:color w:val="000000" w:themeColor="text1"/>
         </w:rPr>
-        <w:t>was read in by employing the SeqIO.read function</w:t>
+        <w:t xml:space="preserve">was read in by employing the </w:t>
+      </w:r>
+      <w:proofErr w:type="spellStart"/>
+      <w:r>
+        <w:rPr>
+          <w:rFonts w:ascii="Arial" w:hAnsi="Arial" w:cs="Arial"/>
+          <w:color w:val="000000" w:themeColor="text1"/>
+        </w:rPr>
+        <w:t>SeqIO.read</w:t>
+      </w:r>
+      <w:proofErr w:type="spellEnd"/>
+      <w:r>
+        <w:rPr>
+          <w:rFonts w:ascii="Arial" w:hAnsi="Arial" w:cs="Arial"/>
+          <w:color w:val="000000" w:themeColor="text1"/>
+        </w:rPr>
+        <w:t xml:space="preserve"> function</w:t>
       </w:r>
       <w:r>
         <w:rPr>
@@ -937,7 +965,23 @@
           <w:rFonts w:ascii="Arial" w:hAnsi="Arial" w:cs="Arial"/>
           <w:color w:val="000000" w:themeColor="text1"/>
         </w:rPr>
-        <w:t xml:space="preserve"> (mupB_seq)</w:t>
+        <w:t xml:space="preserve"> (</w:t>
+      </w:r>
+      <w:proofErr w:type="spellStart"/>
+      <w:r>
+        <w:rPr>
+          <w:rFonts w:ascii="Arial" w:hAnsi="Arial" w:cs="Arial"/>
+          <w:color w:val="000000" w:themeColor="text1"/>
+        </w:rPr>
+        <w:t>mupB_seq</w:t>
+      </w:r>
+      <w:proofErr w:type="spellEnd"/>
+      <w:r>
+        <w:rPr>
+          <w:rFonts w:ascii="Arial" w:hAnsi="Arial" w:cs="Arial"/>
+          <w:color w:val="000000" w:themeColor="text1"/>
+        </w:rPr>
+        <w:t>)</w:t>
       </w:r>
       <w:r>
         <w:rPr>
@@ -1048,7 +1092,71 @@
           <w:rFonts w:ascii="Arial" w:hAnsi="Arial" w:cs="Arial"/>
           <w:color w:val="000000" w:themeColor="text1"/>
         </w:rPr>
-        <w:t>An empty list of mupB_codons was filled by a loop function running through the different amino acids in the mupB_seq and then assigning them an optimised codon, with a new string (codon_output) defined by joining all mupB_codons generated.</w:t>
+        <w:t xml:space="preserve">An empty list of </w:t>
+      </w:r>
+      <w:proofErr w:type="spellStart"/>
+      <w:r>
+        <w:rPr>
+          <w:rFonts w:ascii="Arial" w:hAnsi="Arial" w:cs="Arial"/>
+          <w:color w:val="000000" w:themeColor="text1"/>
+        </w:rPr>
+        <w:t>mupB_codons</w:t>
+      </w:r>
+      <w:proofErr w:type="spellEnd"/>
+      <w:r>
+        <w:rPr>
+          <w:rFonts w:ascii="Arial" w:hAnsi="Arial" w:cs="Arial"/>
+          <w:color w:val="000000" w:themeColor="text1"/>
+        </w:rPr>
+        <w:t xml:space="preserve"> was filled by a loop function running through the different amino acids in the </w:t>
+      </w:r>
+      <w:proofErr w:type="spellStart"/>
+      <w:r>
+        <w:rPr>
+          <w:rFonts w:ascii="Arial" w:hAnsi="Arial" w:cs="Arial"/>
+          <w:color w:val="000000" w:themeColor="text1"/>
+        </w:rPr>
+        <w:t>mupB_seq</w:t>
+      </w:r>
+      <w:proofErr w:type="spellEnd"/>
+      <w:r>
+        <w:rPr>
+          <w:rFonts w:ascii="Arial" w:hAnsi="Arial" w:cs="Arial"/>
+          <w:color w:val="000000" w:themeColor="text1"/>
+        </w:rPr>
+        <w:t xml:space="preserve"> and then assigning them an optimised codon, with a new string (</w:t>
+      </w:r>
+      <w:proofErr w:type="spellStart"/>
+      <w:r>
+        <w:rPr>
+          <w:rFonts w:ascii="Arial" w:hAnsi="Arial" w:cs="Arial"/>
+          <w:color w:val="000000" w:themeColor="text1"/>
+        </w:rPr>
+        <w:t>codon_output</w:t>
+      </w:r>
+      <w:proofErr w:type="spellEnd"/>
+      <w:r>
+        <w:rPr>
+          <w:rFonts w:ascii="Arial" w:hAnsi="Arial" w:cs="Arial"/>
+          <w:color w:val="000000" w:themeColor="text1"/>
+        </w:rPr>
+        <w:t xml:space="preserve">) defined by joining all </w:t>
+      </w:r>
+      <w:proofErr w:type="spellStart"/>
+      <w:r>
+        <w:rPr>
+          <w:rFonts w:ascii="Arial" w:hAnsi="Arial" w:cs="Arial"/>
+          <w:color w:val="000000" w:themeColor="text1"/>
+        </w:rPr>
+        <w:t>mupB_codons</w:t>
+      </w:r>
+      <w:proofErr w:type="spellEnd"/>
+      <w:r>
+        <w:rPr>
+          <w:rFonts w:ascii="Arial" w:hAnsi="Arial" w:cs="Arial"/>
+          <w:color w:val="000000" w:themeColor="text1"/>
+        </w:rPr>
+        <w:t xml:space="preserve"> generated.</w:t>
       </w:r>
     </w:p>
     <w:p>
@@ -1095,7 +1203,7 @@
                     <pic:cNvPicPr/>
                   </pic:nvPicPr>
                   <pic:blipFill>
-                    <a:blip r:embed="rId9">
+                    <a:blip r:embed="rId10">
                       <a:extLst>
                         <a:ext uri="{28A0092B-C50C-407E-A947-70E740481C1C}">
                           <a14:useLocalDpi xmlns:a14="http://schemas.microsoft.com/office/drawing/2010/main" val="0"/>
@@ -1146,8 +1254,25 @@
           <w:rFonts w:ascii="Arial" w:hAnsi="Arial" w:cs="Arial"/>
           <w:color w:val="000000" w:themeColor="text1"/>
         </w:rPr>
-        <w:t xml:space="preserve"> protein sequence, an ‘if’ statement was generated, using the mupB_protein defined by transcribing the </w:t>
-      </w:r>
+        <w:t xml:space="preserve"> protein sequence, an ‘if’ statement was generated, using the </w:t>
+      </w:r>
+      <w:proofErr w:type="spellStart"/>
+      <w:r>
+        <w:rPr>
+          <w:rFonts w:ascii="Arial" w:hAnsi="Arial" w:cs="Arial"/>
+          <w:color w:val="000000" w:themeColor="text1"/>
+        </w:rPr>
+        <w:t>mupB_protein</w:t>
+      </w:r>
+      <w:proofErr w:type="spellEnd"/>
+      <w:r>
+        <w:rPr>
+          <w:rFonts w:ascii="Arial" w:hAnsi="Arial" w:cs="Arial"/>
+          <w:color w:val="000000" w:themeColor="text1"/>
+        </w:rPr>
+        <w:t xml:space="preserve"> defined by transcribing the </w:t>
+      </w:r>
+      <w:proofErr w:type="spellStart"/>
       <w:r>
         <w:rPr>
           <w:rFonts w:ascii="Arial" w:hAnsi="Arial" w:cs="Arial"/>
@@ -1155,6 +1280,7 @@
         </w:rPr>
         <w:t>codon_output</w:t>
       </w:r>
+      <w:proofErr w:type="spellEnd"/>
       <w:r>
         <w:rPr>
           <w:rFonts w:ascii="Arial" w:hAnsi="Arial" w:cs="Arial"/>
@@ -1229,7 +1355,7 @@
                     <pic:cNvPicPr/>
                   </pic:nvPicPr>
                   <pic:blipFill>
-                    <a:blip r:embed="rId10">
+                    <a:blip r:embed="rId11">
                       <a:extLst>
                         <a:ext uri="{28A0092B-C50C-407E-A947-70E740481C1C}">
                           <a14:useLocalDpi xmlns:a14="http://schemas.microsoft.com/office/drawing/2010/main" val="0"/>
@@ -1354,7 +1480,25 @@
                                 <w:i/>
                                 <w:iCs/>
                               </w:rPr>
-                              <w:t>Output of the ‘if’ statement showing that the optimised codon dictionary and loop have correctly assigned codons for mupB expression</w:t>
+                              <w:t xml:space="preserve">Output of the ‘if’ statement showing that the optimised codon dictionary and loop have correctly assigned codons for </w:t>
+                            </w:r>
+                            <w:proofErr w:type="spellStart"/>
+                            <w:r>
+                              <w:rPr>
+                                <w:rFonts w:ascii="Arial" w:hAnsi="Arial" w:cs="Arial"/>
+                                <w:i/>
+                                <w:iCs/>
+                              </w:rPr>
+                              <w:t>mupB</w:t>
+                            </w:r>
+                            <w:proofErr w:type="spellEnd"/>
+                            <w:r>
+                              <w:rPr>
+                                <w:rFonts w:ascii="Arial" w:hAnsi="Arial" w:cs="Arial"/>
+                                <w:i/>
+                                <w:iCs/>
+                              </w:rPr>
+                              <w:t xml:space="preserve"> expression</w:t>
                             </w:r>
                           </w:p>
                         </w:txbxContent>
@@ -1427,7 +1571,25 @@
                           <w:i/>
                           <w:iCs/>
                         </w:rPr>
-                        <w:t>Output of the ‘if’ statement showing that the optimised codon dictionary and loop have correctly assigned codons for mupB expression</w:t>
+                        <w:t xml:space="preserve">Output of the ‘if’ statement showing that the optimised codon dictionary and loop have correctly assigned codons for </w:t>
+                      </w:r>
+                      <w:proofErr w:type="spellStart"/>
+                      <w:r>
+                        <w:rPr>
+                          <w:rFonts w:ascii="Arial" w:hAnsi="Arial" w:cs="Arial"/>
+                          <w:i/>
+                          <w:iCs/>
+                        </w:rPr>
+                        <w:t>mupB</w:t>
+                      </w:r>
+                      <w:proofErr w:type="spellEnd"/>
+                      <w:r>
+                        <w:rPr>
+                          <w:rFonts w:ascii="Arial" w:hAnsi="Arial" w:cs="Arial"/>
+                          <w:i/>
+                          <w:iCs/>
+                        </w:rPr>
+                        <w:t xml:space="preserve"> expression</w:t>
                       </w:r>
                     </w:p>
                   </w:txbxContent>
@@ -1674,7 +1836,39 @@
           <w:rFonts w:ascii="Arial" w:hAnsi="Arial" w:cs="Arial"/>
           <w:color w:val="000000" w:themeColor="text1"/>
         </w:rPr>
-        <w:t>Code was then used to compliment the generated optimised codon_output, to find the reverse strand for MupB expression (compliment_mupB). The forward and reverse MupB DNA strands were then used to find suitable primer sequences, by selecting the first and last 6 codons on the forward and reverse strand, respectively.</w:t>
+        <w:t xml:space="preserve">Code was then used to compliment the generated optimised </w:t>
+      </w:r>
+      <w:proofErr w:type="spellStart"/>
+      <w:r>
+        <w:rPr>
+          <w:rFonts w:ascii="Arial" w:hAnsi="Arial" w:cs="Arial"/>
+          <w:color w:val="000000" w:themeColor="text1"/>
+        </w:rPr>
+        <w:t>codon_output</w:t>
+      </w:r>
+      <w:proofErr w:type="spellEnd"/>
+      <w:r>
+        <w:rPr>
+          <w:rFonts w:ascii="Arial" w:hAnsi="Arial" w:cs="Arial"/>
+          <w:color w:val="000000" w:themeColor="text1"/>
+        </w:rPr>
+        <w:t>, to find the reverse strand for MupB expression (</w:t>
+      </w:r>
+      <w:proofErr w:type="spellStart"/>
+      <w:r>
+        <w:rPr>
+          <w:rFonts w:ascii="Arial" w:hAnsi="Arial" w:cs="Arial"/>
+          <w:color w:val="000000" w:themeColor="text1"/>
+        </w:rPr>
+        <w:t>compliment_mupB</w:t>
+      </w:r>
+      <w:proofErr w:type="spellEnd"/>
+      <w:r>
+        <w:rPr>
+          <w:rFonts w:ascii="Arial" w:hAnsi="Arial" w:cs="Arial"/>
+          <w:color w:val="000000" w:themeColor="text1"/>
+        </w:rPr>
+        <w:t>). The forward and reverse MupB DNA strands were then used to find suitable primer sequences, by selecting the first and last 6 codons on the forward and reverse strand, respectively.</w:t>
       </w:r>
       <w:r>
         <w:rPr>
@@ -1746,7 +1940,55 @@
           <w:rFonts w:ascii="Arial" w:hAnsi="Arial" w:cs="Arial"/>
           <w:color w:val="000000" w:themeColor="text1"/>
         </w:rPr>
-        <w:t>Finally, by setting up a dictionary of the different amino acid molecular weights, and setting up a loop filling the empty list mupB_mw, the total molecular weight of MupB was determined. Initially, the code generated an error as the list of molecular weights in mupB_mw were not defined as integers but after transforming this list to integers, the total sum of mupB_mw was found to be 38354 Da.</w:t>
+        <w:t xml:space="preserve">Finally, by setting up a dictionary of the different amino acid molecular weights, and setting up a loop filling the empty list </w:t>
+      </w:r>
+      <w:proofErr w:type="spellStart"/>
+      <w:r>
+        <w:rPr>
+          <w:rFonts w:ascii="Arial" w:hAnsi="Arial" w:cs="Arial"/>
+          <w:color w:val="000000" w:themeColor="text1"/>
+        </w:rPr>
+        <w:t>mupB_mw</w:t>
+      </w:r>
+      <w:proofErr w:type="spellEnd"/>
+      <w:r>
+        <w:rPr>
+          <w:rFonts w:ascii="Arial" w:hAnsi="Arial" w:cs="Arial"/>
+          <w:color w:val="000000" w:themeColor="text1"/>
+        </w:rPr>
+        <w:t xml:space="preserve">, the total molecular weight of MupB was determined. Initially, the code generated an error as the list of molecular weights in </w:t>
+      </w:r>
+      <w:proofErr w:type="spellStart"/>
+      <w:r>
+        <w:rPr>
+          <w:rFonts w:ascii="Arial" w:hAnsi="Arial" w:cs="Arial"/>
+          <w:color w:val="000000" w:themeColor="text1"/>
+        </w:rPr>
+        <w:t>mupB_mw</w:t>
+      </w:r>
+      <w:proofErr w:type="spellEnd"/>
+      <w:r>
+        <w:rPr>
+          <w:rFonts w:ascii="Arial" w:hAnsi="Arial" w:cs="Arial"/>
+          <w:color w:val="000000" w:themeColor="text1"/>
+        </w:rPr>
+        <w:t xml:space="preserve"> were not defined as integers but after transforming this list to integers, the total sum of </w:t>
+      </w:r>
+      <w:proofErr w:type="spellStart"/>
+      <w:r>
+        <w:rPr>
+          <w:rFonts w:ascii="Arial" w:hAnsi="Arial" w:cs="Arial"/>
+          <w:color w:val="000000" w:themeColor="text1"/>
+        </w:rPr>
+        <w:t>mupB_mw</w:t>
+      </w:r>
+      <w:proofErr w:type="spellEnd"/>
+      <w:r>
+        <w:rPr>
+          <w:rFonts w:ascii="Arial" w:hAnsi="Arial" w:cs="Arial"/>
+          <w:color w:val="000000" w:themeColor="text1"/>
+        </w:rPr>
+        <w:t xml:space="preserve"> was found to be 38354 Da.</w:t>
       </w:r>
     </w:p>
     <w:p>
@@ -2265,12 +2507,12 @@
       </w:r>
     </w:p>
     <w:sectPr>
-      <w:headerReference w:type="even" r:id="rId11"/>
-      <w:headerReference w:type="default" r:id="rId12"/>
-      <w:footerReference w:type="even" r:id="rId13"/>
-      <w:footerReference w:type="default" r:id="rId14"/>
-      <w:headerReference w:type="first" r:id="rId15"/>
-      <w:footerReference w:type="first" r:id="rId16"/>
+      <w:headerReference w:type="even" r:id="rId12"/>
+      <w:headerReference w:type="default" r:id="rId13"/>
+      <w:footerReference w:type="even" r:id="rId14"/>
+      <w:footerReference w:type="default" r:id="rId15"/>
+      <w:headerReference w:type="first" r:id="rId16"/>
+      <w:footerReference w:type="first" r:id="rId17"/>
       <w:pgSz w:w="11906" w:h="16838"/>
       <w:pgMar w:top="1440" w:right="1134" w:bottom="1440" w:left="1134" w:header="709" w:footer="709" w:gutter="0"/>
       <w:cols w:space="708"/>
@@ -2887,6 +3129,29 @@
       <w:szCs w:val="18"/>
     </w:rPr>
   </w:style>
+  <w:style w:type="character" w:styleId="Hyperlink">
+    <w:name w:val="Hyperlink"/>
+    <w:basedOn w:val="DefaultParagraphFont"/>
+    <w:uiPriority w:val="99"/>
+    <w:unhideWhenUsed/>
+    <w:rsid w:val="00B70F7E"/>
+    <w:rPr>
+      <w:color w:val="0563C1" w:themeColor="hyperlink"/>
+      <w:u w:val="single"/>
+    </w:rPr>
+  </w:style>
+  <w:style w:type="character" w:styleId="UnresolvedMention">
+    <w:name w:val="Unresolved Mention"/>
+    <w:basedOn w:val="DefaultParagraphFont"/>
+    <w:uiPriority w:val="99"/>
+    <w:semiHidden/>
+    <w:unhideWhenUsed/>
+    <w:rsid w:val="00B70F7E"/>
+    <w:rPr>
+      <w:color w:val="605E5C"/>
+      <w:shd w:val="clear" w:color="auto" w:fill="E1DFDD"/>
+    </w:rPr>
+  </w:style>
 </w:styles>
 </file>
 

</xml_diff>